<commit_message>
Added pymetamap as a submodule and updated documentation
</commit_message>
<xml_diff>
--- a/MetaMap Wrapper Project.docx
+++ b/MetaMap Wrapper Project.docx
@@ -73,13 +73,25 @@
           <w:szCs w:val="32"/>
         </w:rPr>
       </w:pPr>
-      <w:r>
+    </w:p>
+    <w:p>
+      <w:pPr>
         <w:rPr>
           <w:b/>
           <w:bCs/>
           <w:sz w:val="32"/>
           <w:szCs w:val="32"/>
         </w:rPr>
+      </w:pPr>
+      <w:bookmarkStart w:id="0" w:name="_GoBack"/>
+      <w:bookmarkEnd w:id="0"/>
+      <w:r>
+        <w:rPr>
+          <w:b/>
+          <w:bCs/>
+          <w:sz w:val="32"/>
+          <w:szCs w:val="32"/>
+        </w:rPr>
         <w:t>General Description</w:t>
       </w:r>
     </w:p>
@@ -94,6 +106,19 @@
       </w:r>
       <w:r>
         <w:t xml:space="preserve">for the MetaMap functionality. </w:t>
+      </w:r>
+      <w:r>
+        <w:t xml:space="preserve">The project makes use of an existing MetaMap wrapper module, called </w:t>
+      </w:r>
+      <w:r>
+        <w:rPr>
+          <w:b/>
+          <w:bCs/>
+        </w:rPr>
+        <w:t>pymetamap</w:t>
+      </w:r>
+      <w:r>
+        <w:t xml:space="preserve">, while manipulating its output to produce results in a certain (and configurable) format. </w:t>
       </w:r>
     </w:p>
     <w:p>
@@ -111,8 +136,29 @@
       <w:r>
         <w:t>.</w:t>
       </w:r>
+      <w:r>
+        <w:t xml:space="preserve"> </w:t>
+      </w:r>
+    </w:p>
+    <w:p>
+      <w:r>
+        <w:t xml:space="preserve">The code of pymetamap has been included </w:t>
+      </w:r>
+      <w:r>
+        <w:t>in the repository as a submodule.</w:t>
+      </w:r>
     </w:p>
     <w:p/>
+    <w:p>
+      <w:pPr>
+        <w:rPr>
+          <w:b/>
+          <w:bCs/>
+          <w:sz w:val="32"/>
+          <w:szCs w:val="32"/>
+        </w:rPr>
+      </w:pPr>
+    </w:p>
     <w:p>
       <w:pPr>
         <w:rPr>
@@ -196,50 +242,48 @@
         <w:rPr>
           <w:u w:val="single"/>
         </w:rPr>
-        <w:t>Install pymetamap</w:t>
-      </w:r>
-    </w:p>
-    <w:p>
-      <w:r>
-        <w:t xml:space="preserve">pymetamap is a python tool which provides an API for extracting concepts (along with other info) from sentences. </w:t>
+        <w:t>Configure the wrapper to use the MetaMap binary</w:t>
+      </w:r>
+    </w:p>
+    <w:p>
+      <w:r>
+        <w:t>In the config.ini file, set the meta_map_path variable to point to the binary of Meta Map you installed.</w:t>
+      </w:r>
+    </w:p>
+    <w:p>
+      <w:r>
+        <w:t>Set the relevant_field_names variable to contain the fields you want included in each concept dictionary.</w:t>
+      </w:r>
+    </w:p>
+    <w:p>
+      <w:r>
+        <w:br w:type="page"/>
+      </w:r>
+    </w:p>
+    <w:p>
+      <w:r>
+        <w:lastRenderedPageBreak/>
+        <w:t>Some possible field names:</w:t>
+      </w:r>
+    </w:p>
+    <w:p>
+      <w:r>
+        <w:t>score – MetaMap indexing score</w:t>
       </w:r>
       <w:r>
         <w:br/>
-        <w:t>The project uses pymetamap to access the MetaMap data and analyzes its output.</w:t>
+        <w:t>preferred_name – The preferred name of the concept</w:t>
       </w:r>
       <w:r>
         <w:br/>
-        <w:t xml:space="preserve">You can get pymetamap from this </w:t>
-      </w:r>
-      <w:hyperlink r:id="rId8" w:history="1">
-        <w:r>
-          <w:rPr>
-            <w:rStyle w:val="Hyperlink"/>
-          </w:rPr>
-          <w:t>GitHub repository</w:t>
-        </w:r>
-      </w:hyperlink>
-      <w:r>
-        <w:t>.</w:t>
-      </w:r>
-    </w:p>
-    <w:p/>
-    <w:p>
-      <w:pPr>
-        <w:rPr>
-          <w:u w:val="single"/>
-        </w:rPr>
-      </w:pPr>
-      <w:r>
-        <w:rPr>
-          <w:u w:val="single"/>
-        </w:rPr>
-        <w:t>Configure the wrapper to use the MetaMap binary</w:t>
-      </w:r>
-    </w:p>
-    <w:p>
-      <w:r>
-        <w:t>In the config.ini file, set the meta_map_path variable to point to the binary of Meta Map you installed.</w:t>
+        <w:t>cui – The concept’s unique identifier</w:t>
+      </w:r>
+      <w:r>
+        <w:br/>
+        <w:t xml:space="preserve">semtypes – Semantic </w:t>
+      </w:r>
+      <w:r>
+        <w:t>types list</w:t>
       </w:r>
     </w:p>
     <w:p/>
@@ -258,13 +302,23 @@
           <w:szCs w:val="32"/>
         </w:rPr>
       </w:pPr>
-      <w:r>
+    </w:p>
+    <w:p>
+      <w:pPr>
         <w:rPr>
           <w:b/>
           <w:bCs/>
           <w:sz w:val="32"/>
           <w:szCs w:val="32"/>
         </w:rPr>
+      </w:pPr>
+      <w:r>
+        <w:rPr>
+          <w:b/>
+          <w:bCs/>
+          <w:sz w:val="32"/>
+          <w:szCs w:val="32"/>
+        </w:rPr>
         <w:t>Usage Instructions</w:t>
       </w:r>
     </w:p>
@@ -305,8 +359,6 @@
           <w:color w:val="595959" w:themeColor="text1" w:themeTint="A6"/>
         </w:rPr>
       </w:pPr>
-      <w:bookmarkStart w:id="0" w:name="_GoBack"/>
-      <w:bookmarkEnd w:id="0"/>
       <w:r>
         <w:rPr>
           <w:i/>
@@ -318,7 +370,66 @@
     </w:p>
     <w:p>
       <w:r>
-        <w:t>output_dict is a dictionary, mapping serial indices to dictionaries, each representing a concept tagged by Meta Map.</w:t>
+        <w:t>Alternatively, you can analyze multiple sentences at once by invoking:</w:t>
+      </w:r>
+    </w:p>
+    <w:p>
+      <w:pPr>
+        <w:ind w:firstLine="720"/>
+        <w:rPr>
+          <w:i/>
+          <w:iCs/>
+          <w:color w:val="595959" w:themeColor="text1" w:themeTint="A6"/>
+        </w:rPr>
+      </w:pPr>
+      <w:r>
+        <w:rPr>
+          <w:i/>
+          <w:iCs/>
+          <w:color w:val="595959" w:themeColor="text1" w:themeTint="A6"/>
+        </w:rPr>
+        <w:t>output_dict = wrapper.analyze_sentence</w:t>
+      </w:r>
+      <w:r>
+        <w:rPr>
+          <w:i/>
+          <w:iCs/>
+          <w:color w:val="595959" w:themeColor="text1" w:themeTint="A6"/>
+        </w:rPr>
+        <w:t>s</w:t>
+      </w:r>
+      <w:r>
+        <w:rPr>
+          <w:i/>
+          <w:iCs/>
+          <w:color w:val="595959" w:themeColor="text1" w:themeTint="A6"/>
+        </w:rPr>
+        <w:t>(sentence</w:t>
+      </w:r>
+      <w:r>
+        <w:rPr>
+          <w:i/>
+          <w:iCs/>
+          <w:color w:val="595959" w:themeColor="text1" w:themeTint="A6"/>
+        </w:rPr>
+        <w:t>s</w:t>
+      </w:r>
+      <w:r>
+        <w:rPr>
+          <w:i/>
+          <w:iCs/>
+          <w:color w:val="595959" w:themeColor="text1" w:themeTint="A6"/>
+        </w:rPr>
+        <w:t>)</w:t>
+      </w:r>
+    </w:p>
+    <w:p/>
+    <w:p>
+      <w:r>
+        <w:t>In both cases, output_dict is a dictionary</w:t>
+      </w:r>
+      <w:r>
+        <w:t xml:space="preserve"> mapping serial indices to dictionaries, each representing a concept tagged by Meta Map.</w:t>
       </w:r>
     </w:p>
     <w:p>

</xml_diff>